<commit_message>
added P2 code, and updated report.
</commit_message>
<xml_diff>
--- a/Wiki/B.1_Report_Aidan.docx
+++ b/Wiki/B.1_Report_Aidan.docx
@@ -21,15 +21,7 @@
     <w:p/>
     <w:p>
       <w:r>
-        <w:t xml:space="preserve">The first thing I did is create a new </w:t>
-      </w:r>
-      <w:proofErr w:type="spellStart"/>
-      <w:r>
-        <w:t>github</w:t>
-      </w:r>
-      <w:proofErr w:type="spellEnd"/>
-      <w:r>
-        <w:t xml:space="preserve"> repository, here is a link to the wiki page:</w:t>
+        <w:t>The first thing I did is create a new github repository, here is a link to the wiki page:</w:t>
       </w:r>
       <w:r>
         <w:br/>
@@ -49,27 +41,14 @@
     <w:p/>
     <w:p>
       <w:r>
-        <w:t xml:space="preserve">From there, I tried to create a virtual environment using </w:t>
-      </w:r>
-      <w:proofErr w:type="spellStart"/>
-      <w:r>
-        <w:t>venv</w:t>
-      </w:r>
-      <w:proofErr w:type="spellEnd"/>
-      <w:r>
-        <w:t xml:space="preserve"> as I had used it before.</w:t>
+        <w:t>From there, I tried to create a virtual environment using venv as I had used it before.</w:t>
       </w:r>
     </w:p>
     <w:p/>
     <w:p>
       <w:r>
-        <w:t xml:space="preserve">Creating the </w:t>
-      </w:r>
-      <w:proofErr w:type="spellStart"/>
-      <w:r>
-        <w:t>venv</w:t>
-      </w:r>
-      <w:proofErr w:type="spellEnd"/>
+        <w:t>Creating the venv</w:t>
+      </w:r>
       <w:r>
         <w:t>:</w:t>
       </w:r>
@@ -211,15 +190,7 @@
         <w:t xml:space="preserve">Then, I had to select </w:t>
       </w:r>
       <w:r>
-        <w:t xml:space="preserve">the </w:t>
-      </w:r>
-      <w:proofErr w:type="spellStart"/>
-      <w:r>
-        <w:t>venv</w:t>
-      </w:r>
-      <w:proofErr w:type="spellEnd"/>
-      <w:r>
-        <w:t xml:space="preserve"> interpreter in VSC</w:t>
+        <w:t>the venv interpreter in VSC</w:t>
       </w:r>
       <w:r>
         <w:t xml:space="preserve"> where I am running the code from (ctrl + shift + P to bring up this menu):</w:t>
@@ -270,15 +241,7 @@
     <w:p>
       <w:r>
         <w:lastRenderedPageBreak/>
-        <w:t xml:space="preserve">Installing </w:t>
-      </w:r>
-      <w:proofErr w:type="spellStart"/>
-      <w:r>
-        <w:t>numpy</w:t>
-      </w:r>
-      <w:proofErr w:type="spellEnd"/>
-      <w:r>
-        <w:t xml:space="preserve"> and showing that that is the only other package installed: (</w:t>
+        <w:t>Installing numpy and showing that that is the only other package installed: (</w:t>
       </w:r>
       <w:r>
         <w:t xml:space="preserve">my </w:t>
@@ -340,37 +303,8 @@
         <w:t>`</w:t>
       </w:r>
       <w:r>
-        <w:t xml:space="preserve">pip install </w:t>
-      </w:r>
-      <w:proofErr w:type="spellStart"/>
-      <w:r>
-        <w:t>numpy</w:t>
-      </w:r>
-      <w:proofErr w:type="spellEnd"/>
-      <w:r>
-        <w:t xml:space="preserve"> matplotlib pandas </w:t>
-      </w:r>
-      <w:proofErr w:type="spellStart"/>
-      <w:r>
-        <w:t>tensorflow</w:t>
-      </w:r>
-      <w:proofErr w:type="spellEnd"/>
-      <w:r>
-        <w:t xml:space="preserve"> scikit-learn pandas-</w:t>
-      </w:r>
-      <w:proofErr w:type="spellStart"/>
-      <w:r>
-        <w:t>datareader</w:t>
-      </w:r>
-      <w:proofErr w:type="spellEnd"/>
-      <w:r>
-        <w:t xml:space="preserve"> </w:t>
-      </w:r>
-      <w:proofErr w:type="spellStart"/>
-      <w:r>
-        <w:t>yfinance</w:t>
-      </w:r>
-      <w:proofErr w:type="spellEnd"/>
+        <w:t>pip install numpy matplotlib pandas tensorflow scikit-learn pandas-datareader yfinance</w:t>
+      </w:r>
       <w:r>
         <w:t>`</w:t>
       </w:r>
@@ -447,34 +381,10 @@
     </w:p>
     <w:p>
       <w:r>
-        <w:t>However, I was running into issues with running the code still. Certain packages were still not being found (</w:t>
-      </w:r>
-      <w:proofErr w:type="spellStart"/>
-      <w:r>
-        <w:t>tensorflow</w:t>
-      </w:r>
-      <w:proofErr w:type="spellEnd"/>
-      <w:r>
-        <w:t xml:space="preserve">, </w:t>
-      </w:r>
-      <w:proofErr w:type="spellStart"/>
-      <w:r>
-        <w:t>distutils</w:t>
-      </w:r>
-      <w:proofErr w:type="spellEnd"/>
-      <w:r>
-        <w:t>)</w:t>
-      </w:r>
-      <w:r>
-        <w:t xml:space="preserve">. So </w:t>
-      </w:r>
-      <w:proofErr w:type="gramStart"/>
-      <w:r>
-        <w:t>instead</w:t>
-      </w:r>
-      <w:proofErr w:type="gramEnd"/>
-      <w:r>
-        <w:t xml:space="preserve"> I installed anaconda and used that to set up a new environment like so:</w:t>
+        <w:t>However, I was running into issues with running the code still. Certain packages were still not being found (tensorflow, distutils)</w:t>
+      </w:r>
+      <w:r>
+        <w:t>. So instead I installed anaconda and used that to set up a new environment like so:</w:t>
       </w:r>
     </w:p>
     <w:p>
@@ -522,29 +432,13 @@
     </w:p>
     <w:p>
       <w:r>
-        <w:t xml:space="preserve">Then I installed the required packages using the requirements.txt file, `pip install -r requirements.txt`. I had to be careful to do this inside the anaconda command prompt, trying to use </w:t>
-      </w:r>
-      <w:proofErr w:type="spellStart"/>
-      <w:r>
-        <w:t>conda</w:t>
-      </w:r>
-      <w:proofErr w:type="spellEnd"/>
-      <w:r>
-        <w:t xml:space="preserve"> commands through the terminal inside visual studio code was not working. </w:t>
+        <w:t xml:space="preserve">Then I installed the required packages using the requirements.txt file, `pip install -r requirements.txt`. I had to be careful to do this inside the anaconda command prompt, trying to use conda commands through the terminal inside visual studio code was not working. </w:t>
       </w:r>
     </w:p>
     <w:p/>
     <w:p>
       <w:r>
-        <w:t xml:space="preserve">Now </w:t>
-      </w:r>
-      <w:proofErr w:type="gramStart"/>
-      <w:r>
-        <w:t>all of</w:t>
-      </w:r>
-      <w:proofErr w:type="gramEnd"/>
-      <w:r>
-        <w:t xml:space="preserve"> the packages were being imported correctly, but I ran into a missing charset issue, so I added these two lines to the top of the code to enforce a utf-8 encoding which fixed that issue.</w:t>
+        <w:t>Now all of the packages were being imported correctly, but I ran into a missing charset issue, so I added these two lines to the top of the code to enforce a utf-8 encoding which fixed that issue.</w:t>
       </w:r>
     </w:p>
     <w:p>
@@ -592,15 +486,7 @@
     <w:p/>
     <w:p>
       <w:r>
-        <w:t xml:space="preserve">From there, the v0.1 code ran </w:t>
-      </w:r>
-      <w:proofErr w:type="gramStart"/>
-      <w:r>
-        <w:t>properly</w:t>
-      </w:r>
-      <w:proofErr w:type="gramEnd"/>
-      <w:r>
-        <w:t xml:space="preserve"> and I was able to very roughly predict the stock price as shown:</w:t>
+        <w:t>From there, the v0.1 code ran properly and I was able to very roughly predict the stock price as shown:</w:t>
       </w:r>
     </w:p>
     <w:p>
@@ -648,59 +534,20 @@
     </w:p>
     <w:p/>
     <w:p>
-      <w:r>
-        <w:t xml:space="preserve">For the P1 code, I did set up a fresh </w:t>
-      </w:r>
-      <w:proofErr w:type="spellStart"/>
-      <w:r>
-        <w:t>conda</w:t>
-      </w:r>
-      <w:proofErr w:type="spellEnd"/>
-      <w:r>
-        <w:t xml:space="preserve"> environment as there was one different package (yahoo-finance vs </w:t>
-      </w:r>
-      <w:proofErr w:type="spellStart"/>
-      <w:r>
-        <w:t>yfinance</w:t>
-      </w:r>
-      <w:proofErr w:type="spellEnd"/>
-      <w:r>
-        <w:t xml:space="preserve"> in v0.1), and I thought I was getting some </w:t>
-      </w:r>
-      <w:proofErr w:type="gramStart"/>
-      <w:r>
-        <w:t>incompatibilities</w:t>
-      </w:r>
-      <w:proofErr w:type="gramEnd"/>
-      <w:r>
-        <w:t xml:space="preserve"> but it may have been another issue. </w:t>
-      </w:r>
-      <w:r>
-        <w:t xml:space="preserve">There was one issue with the code which I </w:t>
-      </w:r>
-      <w:proofErr w:type="gramStart"/>
-      <w:r>
-        <w:t>fixed,  I</w:t>
-      </w:r>
-      <w:proofErr w:type="gramEnd"/>
-      <w:r>
-        <w:t xml:space="preserve"> had to change what was appended to the model name from `</w:t>
-      </w:r>
-      <w:proofErr w:type="spellStart"/>
-      <w:r>
-        <w:t>model_name</w:t>
-      </w:r>
-      <w:proofErr w:type="spellEnd"/>
-      <w:r>
-        <w:t xml:space="preserve"> + “.h5”` to `</w:t>
-      </w:r>
-      <w:proofErr w:type="spellStart"/>
-      <w:r>
-        <w:t>model_name</w:t>
-      </w:r>
-      <w:proofErr w:type="spellEnd"/>
-      <w:r>
-        <w:t xml:space="preserve"> + “.weights.h5”`, as it wasn’t recognising the file names.</w:t>
+      <w:pPr>
+        <w:pStyle w:val="Heading2"/>
+      </w:pPr>
+      <w:r>
+        <w:t>P1 task</w:t>
+      </w:r>
+    </w:p>
+    <w:p/>
+    <w:p>
+      <w:r>
+        <w:t xml:space="preserve">For the P1 code, I did set up a fresh conda environment as there was one different package (yahoo-finance vs yfinance in v0.1), and I thought I was getting some incompatibilities but it may have been another issue. </w:t>
+      </w:r>
+      <w:r>
+        <w:t>There was one issue with the code which I fixed,  I had to change what was appended to the model name from `model_name + “.h5”` to `model_name + “.weights.h5”`, as it wasn’t recognising the file names.</w:t>
       </w:r>
       <w:r>
         <w:t xml:space="preserve"> </w:t>
@@ -839,6 +686,77 @@
     </w:p>
     <w:p/>
     <w:p/>
+    <w:p>
+      <w:pPr>
+        <w:pStyle w:val="Heading2"/>
+      </w:pPr>
+      <w:r>
+        <w:lastRenderedPageBreak/>
+        <w:t>P2 Bonus Task</w:t>
+      </w:r>
+    </w:p>
+    <w:p>
+      <w:r>
+        <w:t>I also downloaded and attempted to run the P2 project. However, it seems that the project is missing its requirements file so I had to manually attempt to install all the required modules with `</w:t>
+      </w:r>
+      <w:r>
+        <w:t>pip install numpy tensorflow keras scikit-learn</w:t>
+      </w:r>
+      <w:r>
+        <w:t>`. The code seems to rely on deprecated versions of tensorflow however, and I did not allow enough time to modify the script and update it to work with current versions of tensorflow (I did try and downgrade my tensorflow to version 1.15 but pip was unable to locate any versions less than 2.16).</w:t>
+      </w:r>
+      <w:r>
+        <w:br/>
+      </w:r>
+      <w:r>
+        <w:br/>
+      </w:r>
+      <w:r>
+        <w:rPr>
+          <w:noProof/>
+        </w:rPr>
+        <w:drawing>
+          <wp:inline distT="0" distB="0" distL="0" distR="0" wp14:anchorId="02A6F985" wp14:editId="011582CA">
+            <wp:extent cx="5731510" cy="4806950"/>
+            <wp:effectExtent l="0" t="0" r="2540" b="0"/>
+            <wp:docPr id="548219178" name="Picture 1"/>
+            <wp:cNvGraphicFramePr>
+              <a:graphicFrameLocks xmlns:a="http://schemas.openxmlformats.org/drawingml/2006/main" noChangeAspect="1"/>
+            </wp:cNvGraphicFramePr>
+            <a:graphic xmlns:a="http://schemas.openxmlformats.org/drawingml/2006/main">
+              <a:graphicData uri="http://schemas.openxmlformats.org/drawingml/2006/picture">
+                <pic:pic xmlns:pic="http://schemas.openxmlformats.org/drawingml/2006/picture">
+                  <pic:nvPicPr>
+                    <pic:cNvPr id="548219178" name=""/>
+                    <pic:cNvPicPr/>
+                  </pic:nvPicPr>
+                  <pic:blipFill>
+                    <a:blip r:embed="rId17"/>
+                    <a:stretch>
+                      <a:fillRect/>
+                    </a:stretch>
+                  </pic:blipFill>
+                  <pic:spPr>
+                    <a:xfrm>
+                      <a:off x="0" y="0"/>
+                      <a:ext cx="5731510" cy="4806950"/>
+                    </a:xfrm>
+                    <a:prstGeom prst="rect">
+                      <a:avLst/>
+                    </a:prstGeom>
+                  </pic:spPr>
+                </pic:pic>
+              </a:graphicData>
+            </a:graphic>
+          </wp:inline>
+        </w:drawing>
+      </w:r>
+    </w:p>
+    <w:p>
+      <w:r>
+        <w:t>This was my attempt at running the code, after making some modifications to the import statements to try and help some of the problems.</w:t>
+      </w:r>
+    </w:p>
     <w:sectPr>
       <w:pgSz w:w="11906" w:h="16838"/>
       <w:pgMar w:top="1440" w:right="1440" w:bottom="1440" w:left="1440" w:header="708" w:footer="708" w:gutter="0"/>

</xml_diff>

<commit_message>
Fixed typo on the class time
</commit_message>
<xml_diff>
--- a/Wiki/B.1_Report_Aidan.docx
+++ b/Wiki/B.1_Report_Aidan.docx
@@ -15,7 +15,13 @@
         <w:pStyle w:val="Subtitle"/>
       </w:pPr>
       <w:r>
-        <w:t>Aidan Grimmett: 103606838 – Friday 2:30 class</w:t>
+        <w:t xml:space="preserve">Aidan Grimmett: 103606838 – Friday </w:t>
+      </w:r>
+      <w:r>
+        <w:t>1</w:t>
+      </w:r>
+      <w:r>
+        <w:t>2:30 class</w:t>
       </w:r>
     </w:p>
     <w:p/>

</xml_diff>